<commit_message>
inquiry api and documntaions
</commit_message>
<xml_diff>
--- a/REST API DOCUMENTATION.docx
+++ b/REST API DOCUMENTATION.docx
@@ -31,17 +31,8 @@
           <w:b/>
           <w:sz w:val="36"/>
         </w:rPr>
-        <w:t xml:space="preserve">Project </w:t>
+        <w:t>Project Name :</w:t>
       </w:r>
-      <w:proofErr w:type="gramStart"/>
-      <w:r>
-        <w:rPr>
-          <w:b/>
-          <w:sz w:val="36"/>
-        </w:rPr>
-        <w:t>Name :</w:t>
-      </w:r>
-      <w:proofErr w:type="gramEnd"/>
       <w:r>
         <w:rPr>
           <w:sz w:val="36"/>
@@ -7361,7 +7352,6 @@
                 <w:sz w:val="32"/>
               </w:rPr>
             </w:pPr>
-            <w:proofErr w:type="spellStart"/>
             <w:r>
               <w:rPr>
                 <w:i/>
@@ -7370,7 +7360,6 @@
               </w:rPr>
               <w:t>Data:fullname,mobileno</w:t>
             </w:r>
-            <w:proofErr w:type="spellEnd"/>
           </w:p>
         </w:tc>
       </w:tr>
@@ -7431,19 +7420,11 @@
                 <w:sz w:val="32"/>
               </w:rPr>
             </w:pPr>
-            <w:proofErr w:type="gramStart"/>
-            <w:r>
-              <w:rPr>
-                <w:sz w:val="32"/>
-              </w:rPr>
-              <w:t>false</w:t>
-            </w:r>
-            <w:proofErr w:type="gramEnd"/>
-            <w:r>
-              <w:rPr>
-                <w:sz w:val="32"/>
-              </w:rPr>
-              <w:t>.</w:t>
+            <w:r>
+              <w:rPr>
+                <w:sz w:val="32"/>
+              </w:rPr>
+              <w:t>false.</w:t>
             </w:r>
           </w:p>
           <w:p>
@@ -7552,7 +7533,6 @@
                 <w:szCs w:val="27"/>
               </w:rPr>
             </w:pPr>
-            <w:proofErr w:type="spellStart"/>
             <w:r>
               <w:rPr>
                 <w:rFonts w:ascii="Courier New" w:eastAsia="Times New Roman" w:hAnsi="Courier New" w:cs="Courier New"/>
@@ -7564,7 +7544,6 @@
               </w:rPr>
               <w:t>fullname</w:t>
             </w:r>
-            <w:proofErr w:type="spellEnd"/>
             <w:r>
               <w:rPr>
                 <w:rFonts w:ascii="Courier New" w:eastAsia="Times New Roman" w:hAnsi="Courier New" w:cs="Courier New"/>
@@ -7581,27 +7560,7 @@
                 <w:sz w:val="27"/>
                 <w:szCs w:val="27"/>
               </w:rPr>
-              <w:t>"</w:t>
-            </w:r>
-            <w:proofErr w:type="spellStart"/>
-            <w:r>
-              <w:rPr>
-                <w:rFonts w:ascii="Courier New" w:eastAsia="Times New Roman" w:hAnsi="Courier New" w:cs="Courier New"/>
-                <w:color w:val="008000"/>
-                <w:sz w:val="27"/>
-                <w:szCs w:val="27"/>
-              </w:rPr>
-              <w:t>rahul</w:t>
-            </w:r>
-            <w:proofErr w:type="spellEnd"/>
-            <w:r>
-              <w:rPr>
-                <w:rFonts w:ascii="Courier New" w:eastAsia="Times New Roman" w:hAnsi="Courier New" w:cs="Courier New"/>
-                <w:color w:val="008000"/>
-                <w:sz w:val="27"/>
-                <w:szCs w:val="27"/>
-              </w:rPr>
-              <w:t>"</w:t>
+              <w:t>"rahul"</w:t>
             </w:r>
             <w:r>
               <w:rPr>
@@ -7629,7 +7588,6 @@
                 <w:szCs w:val="27"/>
               </w:rPr>
             </w:pPr>
-            <w:proofErr w:type="spellStart"/>
             <w:r>
               <w:rPr>
                 <w:rFonts w:ascii="Courier New" w:eastAsia="Times New Roman" w:hAnsi="Courier New" w:cs="Courier New"/>
@@ -7641,7 +7599,6 @@
               </w:rPr>
               <w:t>mobileno</w:t>
             </w:r>
-            <w:proofErr w:type="spellEnd"/>
             <w:r>
               <w:rPr>
                 <w:rFonts w:ascii="Courier New" w:eastAsia="Times New Roman" w:hAnsi="Courier New" w:cs="Courier New"/>
@@ -7776,23 +7733,7 @@
                 <w:color w:val="595959" w:themeColor="text1" w:themeTint="A6"/>
                 <w:sz w:val="32"/>
               </w:rPr>
-              <w:t>$</w:t>
-            </w:r>
-            <w:proofErr w:type="spellStart"/>
-            <w:r>
-              <w:rPr>
-                <w:color w:val="595959" w:themeColor="text1" w:themeTint="A6"/>
-                <w:sz w:val="32"/>
-              </w:rPr>
-              <w:t>http.get</w:t>
-            </w:r>
-            <w:proofErr w:type="spellEnd"/>
-            <w:r>
-              <w:rPr>
-                <w:color w:val="595959" w:themeColor="text1" w:themeTint="A6"/>
-                <w:sz w:val="32"/>
-              </w:rPr>
-              <w:t>("http://localhost/</w:t>
+              <w:t>$http.get("http://localhost/</w:t>
             </w:r>
             <w:r>
               <w:rPr>
@@ -7806,40 +7747,15 @@
                 <w:color w:val="595959" w:themeColor="text1" w:themeTint="A6"/>
                 <w:sz w:val="32"/>
               </w:rPr>
-              <w:t>/</w:t>
-            </w:r>
-            <w:proofErr w:type="spellStart"/>
-            <w:r>
-              <w:rPr>
-                <w:color w:val="595959" w:themeColor="text1" w:themeTint="A6"/>
-                <w:sz w:val="32"/>
-              </w:rPr>
-              <w:t>index.php</w:t>
-            </w:r>
-            <w:proofErr w:type="spellEnd"/>
-            <w:r>
-              <w:rPr>
-                <w:color w:val="595959" w:themeColor="text1" w:themeTint="A6"/>
-                <w:sz w:val="32"/>
-              </w:rPr>
-              <w:t>/</w:t>
-            </w:r>
-            <w:r>
-              <w:rPr>
-                <w:color w:val="595959" w:themeColor="text1" w:themeTint="A6"/>
-                <w:sz w:val="32"/>
-              </w:rPr>
-              <w:t>users/</w:t>
-            </w:r>
-            <w:proofErr w:type="spellStart"/>
-            <w:r>
-              <w:rPr>
-                <w:color w:val="595959" w:themeColor="text1" w:themeTint="A6"/>
-                <w:sz w:val="32"/>
-              </w:rPr>
-              <w:t>addusers</w:t>
-            </w:r>
-            <w:proofErr w:type="spellEnd"/>
+              <w:t>/index.php/</w:t>
+            </w:r>
+            <w:r>
+              <w:rPr>
+                <w:color w:val="595959" w:themeColor="text1" w:themeTint="A6"/>
+                <w:sz w:val="32"/>
+              </w:rPr>
+              <w:t>users/addusers</w:t>
+            </w:r>
             <w:r>
               <w:rPr>
                 <w:color w:val="595959" w:themeColor="text1" w:themeTint="A6"/>
@@ -7852,23 +7768,7 @@
                 <w:color w:val="595959" w:themeColor="text1" w:themeTint="A6"/>
                 <w:sz w:val="32"/>
               </w:rPr>
-              <w:t>", {</w:t>
-            </w:r>
-            <w:proofErr w:type="spellStart"/>
-            <w:r>
-              <w:rPr>
-                <w:color w:val="595959" w:themeColor="text1" w:themeTint="A6"/>
-                <w:sz w:val="32"/>
-              </w:rPr>
-              <w:t>params</w:t>
-            </w:r>
-            <w:proofErr w:type="spellEnd"/>
-            <w:r>
-              <w:rPr>
-                <w:color w:val="595959" w:themeColor="text1" w:themeTint="A6"/>
-                <w:sz w:val="32"/>
-              </w:rPr>
-              <w:t xml:space="preserve"> :{</w:t>
+              <w:t>", {params :{</w:t>
             </w:r>
             <w:r>
               <w:rPr>
@@ -8055,17 +7955,8 @@
                 <w:color w:val="595959" w:themeColor="text1" w:themeTint="A6"/>
                 <w:sz w:val="32"/>
               </w:rPr>
-              <w:t>d2hBackend/</w:t>
-            </w:r>
-            <w:proofErr w:type="spellStart"/>
-            <w:r>
-              <w:rPr>
-                <w:color w:val="595959" w:themeColor="text1" w:themeTint="A6"/>
-                <w:sz w:val="32"/>
-              </w:rPr>
-              <w:t>index.php</w:t>
-            </w:r>
-            <w:proofErr w:type="spellEnd"/>
+              <w:t>d2hBackend/index.php</w:t>
+            </w:r>
             <w:r>
               <w:rPr>
                 <w:color w:val="595959" w:themeColor="text1" w:themeTint="A6"/>
@@ -8073,31 +7964,13 @@
               </w:rPr>
               <w:t>/</w:t>
             </w:r>
-            <w:proofErr w:type="spellStart"/>
-            <w:r>
-              <w:rPr>
-                <w:color w:val="595959" w:themeColor="text1" w:themeTint="A6"/>
-                <w:sz w:val="32"/>
-              </w:rPr>
-              <w:t>vehicle_info</w:t>
-            </w:r>
-            <w:proofErr w:type="spellEnd"/>
-            <w:r>
-              <w:rPr>
-                <w:color w:val="595959" w:themeColor="text1" w:themeTint="A6"/>
-                <w:sz w:val="32"/>
-              </w:rPr>
-              <w:t>/</w:t>
-            </w:r>
-            <w:proofErr w:type="spellStart"/>
-            <w:r>
-              <w:rPr>
-                <w:color w:val="595959" w:themeColor="text1" w:themeTint="A6"/>
-                <w:sz w:val="32"/>
-              </w:rPr>
-              <w:t>vehicleinfo</w:t>
-            </w:r>
-            <w:proofErr w:type="spellEnd"/>
+            <w:r>
+              <w:rPr>
+                <w:color w:val="595959" w:themeColor="text1" w:themeTint="A6"/>
+                <w:sz w:val="32"/>
+              </w:rPr>
+              <w:t>vehicle_info/vehicleinfo</w:t>
+            </w:r>
           </w:p>
         </w:tc>
       </w:tr>
@@ -8160,17 +8033,8 @@
                 <w:b/>
                 <w:sz w:val="36"/>
               </w:rPr>
-              <w:t xml:space="preserve">Data </w:t>
-            </w:r>
-            <w:proofErr w:type="spellStart"/>
-            <w:r>
-              <w:rPr>
-                <w:b/>
-                <w:sz w:val="36"/>
-              </w:rPr>
-              <w:t>Params</w:t>
-            </w:r>
-            <w:proofErr w:type="spellEnd"/>
+              <w:t>Data Params</w:t>
+            </w:r>
           </w:p>
         </w:tc>
         <w:tc>
@@ -8244,19 +8108,11 @@
                 <w:sz w:val="32"/>
               </w:rPr>
             </w:pPr>
-            <w:proofErr w:type="spellStart"/>
-            <w:r>
-              <w:rPr>
-                <w:sz w:val="32"/>
-              </w:rPr>
-              <w:t>jSon</w:t>
-            </w:r>
-            <w:proofErr w:type="spellEnd"/>
-            <w:r>
-              <w:rPr>
-                <w:sz w:val="32"/>
-              </w:rPr>
-              <w:t xml:space="preserve"> format data</w:t>
+            <w:r>
+              <w:rPr>
+                <w:sz w:val="32"/>
+              </w:rPr>
+              <w:t>jSon format data</w:t>
             </w:r>
           </w:p>
           <w:p>
@@ -8296,7 +8152,6 @@
                 <w:szCs w:val="21"/>
               </w:rPr>
             </w:pPr>
-            <w:proofErr w:type="spellStart"/>
             <w:r>
               <w:rPr>
                 <w:rFonts w:ascii="Courier New" w:eastAsia="Times New Roman" w:hAnsi="Courier New" w:cs="Courier New"/>
@@ -8304,9 +8159,38 @@
                 <w:sz w:val="21"/>
                 <w:szCs w:val="21"/>
               </w:rPr>
-              <w:t>vendorid</w:t>
-            </w:r>
-            <w:proofErr w:type="spellEnd"/>
+              <w:t>vendorid:</w:t>
+            </w:r>
+            <w:r>
+              <w:rPr>
+                <w:rFonts w:ascii="Courier New" w:eastAsia="Times New Roman" w:hAnsi="Courier New" w:cs="Courier New"/>
+                <w:color w:val="000000"/>
+                <w:sz w:val="21"/>
+                <w:szCs w:val="21"/>
+              </w:rPr>
+              <w:t> </w:t>
+            </w:r>
+            <w:r>
+              <w:rPr>
+                <w:rFonts w:ascii="Courier New" w:eastAsia="Times New Roman" w:hAnsi="Courier New" w:cs="Courier New"/>
+                <w:color w:val="008000"/>
+                <w:sz w:val="21"/>
+                <w:szCs w:val="21"/>
+              </w:rPr>
+              <w:t>"1"</w:t>
+            </w:r>
+          </w:p>
+          <w:p>
+            <w:pPr>
+              <w:shd w:val="clear" w:color="auto" w:fill="FFFFFF"/>
+              <w:spacing w:line="300" w:lineRule="atLeast"/>
+              <w:rPr>
+                <w:rFonts w:ascii="Courier New" w:eastAsia="Times New Roman" w:hAnsi="Courier New" w:cs="Courier New"/>
+                <w:color w:val="000000"/>
+                <w:sz w:val="21"/>
+                <w:szCs w:val="21"/>
+              </w:rPr>
+            </w:pPr>
             <w:r>
               <w:rPr>
                 <w:rFonts w:ascii="Courier New" w:eastAsia="Times New Roman" w:hAnsi="Courier New" w:cs="Courier New"/>
@@ -8314,7 +8198,7 @@
                 <w:sz w:val="21"/>
                 <w:szCs w:val="21"/>
               </w:rPr>
-              <w:t>:</w:t>
+              <w:t>vendorname:</w:t>
             </w:r>
             <w:r>
               <w:rPr>
@@ -8332,7 +8216,7 @@
                 <w:sz w:val="21"/>
                 <w:szCs w:val="21"/>
               </w:rPr>
-              <w:t>"1"</w:t>
+              <w:t>"raj"</w:t>
             </w:r>
           </w:p>
           <w:p>
@@ -8346,7 +8230,6 @@
                 <w:szCs w:val="21"/>
               </w:rPr>
             </w:pPr>
-            <w:proofErr w:type="spellStart"/>
             <w:r>
               <w:rPr>
                 <w:rFonts w:ascii="Courier New" w:eastAsia="Times New Roman" w:hAnsi="Courier New" w:cs="Courier New"/>
@@ -8354,9 +8237,38 @@
                 <w:sz w:val="21"/>
                 <w:szCs w:val="21"/>
               </w:rPr>
-              <w:t>vendorname</w:t>
-            </w:r>
-            <w:proofErr w:type="spellEnd"/>
+              <w:t>preferedroute:</w:t>
+            </w:r>
+            <w:r>
+              <w:rPr>
+                <w:rFonts w:ascii="Courier New" w:eastAsia="Times New Roman" w:hAnsi="Courier New" w:cs="Courier New"/>
+                <w:color w:val="000000"/>
+                <w:sz w:val="21"/>
+                <w:szCs w:val="21"/>
+              </w:rPr>
+              <w:t> </w:t>
+            </w:r>
+            <w:r>
+              <w:rPr>
+                <w:rFonts w:ascii="Courier New" w:eastAsia="Times New Roman" w:hAnsi="Courier New" w:cs="Courier New"/>
+                <w:color w:val="008000"/>
+                <w:sz w:val="21"/>
+                <w:szCs w:val="21"/>
+              </w:rPr>
+              <w:t>"mumbai-pune"</w:t>
+            </w:r>
+          </w:p>
+          <w:p>
+            <w:pPr>
+              <w:shd w:val="clear" w:color="auto" w:fill="FFFFFF"/>
+              <w:spacing w:line="300" w:lineRule="atLeast"/>
+              <w:rPr>
+                <w:rFonts w:ascii="Courier New" w:eastAsia="Times New Roman" w:hAnsi="Courier New" w:cs="Courier New"/>
+                <w:color w:val="000000"/>
+                <w:sz w:val="21"/>
+                <w:szCs w:val="21"/>
+              </w:rPr>
+            </w:pPr>
             <w:r>
               <w:rPr>
                 <w:rFonts w:ascii="Courier New" w:eastAsia="Times New Roman" w:hAnsi="Courier New" w:cs="Courier New"/>
@@ -8364,7 +8276,7 @@
                 <w:sz w:val="21"/>
                 <w:szCs w:val="21"/>
               </w:rPr>
-              <w:t>:</w:t>
+              <w:t>vehicleid:</w:t>
             </w:r>
             <w:r>
               <w:rPr>
@@ -8382,7 +8294,7 @@
                 <w:sz w:val="21"/>
                 <w:szCs w:val="21"/>
               </w:rPr>
-              <w:t>"raj"</w:t>
+              <w:t>"1"</w:t>
             </w:r>
           </w:p>
           <w:p>
@@ -8396,7 +8308,6 @@
                 <w:szCs w:val="21"/>
               </w:rPr>
             </w:pPr>
-            <w:proofErr w:type="spellStart"/>
             <w:r>
               <w:rPr>
                 <w:rFonts w:ascii="Courier New" w:eastAsia="Times New Roman" w:hAnsi="Courier New" w:cs="Courier New"/>
@@ -8404,9 +8315,38 @@
                 <w:sz w:val="21"/>
                 <w:szCs w:val="21"/>
               </w:rPr>
-              <w:t>preferedroute</w:t>
-            </w:r>
-            <w:proofErr w:type="spellEnd"/>
+              <w:t>vehiclemake:</w:t>
+            </w:r>
+            <w:r>
+              <w:rPr>
+                <w:rFonts w:ascii="Courier New" w:eastAsia="Times New Roman" w:hAnsi="Courier New" w:cs="Courier New"/>
+                <w:color w:val="000000"/>
+                <w:sz w:val="21"/>
+                <w:szCs w:val="21"/>
+              </w:rPr>
+              <w:t> </w:t>
+            </w:r>
+            <w:r>
+              <w:rPr>
+                <w:rFonts w:ascii="Courier New" w:eastAsia="Times New Roman" w:hAnsi="Courier New" w:cs="Courier New"/>
+                <w:color w:val="008000"/>
+                <w:sz w:val="21"/>
+                <w:szCs w:val="21"/>
+              </w:rPr>
+              <w:t>"maruti"</w:t>
+            </w:r>
+          </w:p>
+          <w:p>
+            <w:pPr>
+              <w:shd w:val="clear" w:color="auto" w:fill="FFFFFF"/>
+              <w:spacing w:line="300" w:lineRule="atLeast"/>
+              <w:rPr>
+                <w:rFonts w:ascii="Courier New" w:eastAsia="Times New Roman" w:hAnsi="Courier New" w:cs="Courier New"/>
+                <w:color w:val="000000"/>
+                <w:sz w:val="21"/>
+                <w:szCs w:val="21"/>
+              </w:rPr>
+            </w:pPr>
             <w:r>
               <w:rPr>
                 <w:rFonts w:ascii="Courier New" w:eastAsia="Times New Roman" w:hAnsi="Courier New" w:cs="Courier New"/>
@@ -8414,7 +8354,7 @@
                 <w:sz w:val="21"/>
                 <w:szCs w:val="21"/>
               </w:rPr>
-              <w:t>:</w:t>
+              <w:t>vehiclemodel:</w:t>
             </w:r>
             <w:r>
               <w:rPr>
@@ -8432,9 +8372,38 @@
                 <w:sz w:val="21"/>
                 <w:szCs w:val="21"/>
               </w:rPr>
-              <w:t>"</w:t>
-            </w:r>
-            <w:proofErr w:type="spellStart"/>
+              <w:t>"800"</w:t>
+            </w:r>
+          </w:p>
+          <w:p>
+            <w:pPr>
+              <w:shd w:val="clear" w:color="auto" w:fill="FFFFFF"/>
+              <w:spacing w:line="300" w:lineRule="atLeast"/>
+              <w:rPr>
+                <w:rFonts w:ascii="Courier New" w:eastAsia="Times New Roman" w:hAnsi="Courier New" w:cs="Courier New"/>
+                <w:color w:val="000000"/>
+                <w:sz w:val="21"/>
+                <w:szCs w:val="21"/>
+              </w:rPr>
+            </w:pPr>
+            <w:r>
+              <w:rPr>
+                <w:rFonts w:ascii="Courier New" w:eastAsia="Times New Roman" w:hAnsi="Courier New" w:cs="Courier New"/>
+                <w:color w:val="00008B"/>
+                <w:sz w:val="21"/>
+                <w:szCs w:val="21"/>
+              </w:rPr>
+              <w:t>vehiclephoto:</w:t>
+            </w:r>
+            <w:r>
+              <w:rPr>
+                <w:rFonts w:ascii="Courier New" w:eastAsia="Times New Roman" w:hAnsi="Courier New" w:cs="Courier New"/>
+                <w:color w:val="000000"/>
+                <w:sz w:val="21"/>
+                <w:szCs w:val="21"/>
+              </w:rPr>
+              <w:t> </w:t>
+            </w:r>
             <w:r>
               <w:rPr>
                 <w:rFonts w:ascii="Courier New" w:eastAsia="Times New Roman" w:hAnsi="Courier New" w:cs="Courier New"/>
@@ -8442,225 +8411,6 @@
                 <w:sz w:val="21"/>
                 <w:szCs w:val="21"/>
               </w:rPr>
-              <w:t>mumbai-pune</w:t>
-            </w:r>
-            <w:proofErr w:type="spellEnd"/>
-            <w:r>
-              <w:rPr>
-                <w:rFonts w:ascii="Courier New" w:eastAsia="Times New Roman" w:hAnsi="Courier New" w:cs="Courier New"/>
-                <w:color w:val="008000"/>
-                <w:sz w:val="21"/>
-                <w:szCs w:val="21"/>
-              </w:rPr>
-              <w:t>"</w:t>
-            </w:r>
-          </w:p>
-          <w:p>
-            <w:pPr>
-              <w:shd w:val="clear" w:color="auto" w:fill="FFFFFF"/>
-              <w:spacing w:line="300" w:lineRule="atLeast"/>
-              <w:rPr>
-                <w:rFonts w:ascii="Courier New" w:eastAsia="Times New Roman" w:hAnsi="Courier New" w:cs="Courier New"/>
-                <w:color w:val="000000"/>
-                <w:sz w:val="21"/>
-                <w:szCs w:val="21"/>
-              </w:rPr>
-            </w:pPr>
-            <w:proofErr w:type="spellStart"/>
-            <w:r>
-              <w:rPr>
-                <w:rFonts w:ascii="Courier New" w:eastAsia="Times New Roman" w:hAnsi="Courier New" w:cs="Courier New"/>
-                <w:color w:val="00008B"/>
-                <w:sz w:val="21"/>
-                <w:szCs w:val="21"/>
-              </w:rPr>
-              <w:t>vehicleid</w:t>
-            </w:r>
-            <w:proofErr w:type="spellEnd"/>
-            <w:r>
-              <w:rPr>
-                <w:rFonts w:ascii="Courier New" w:eastAsia="Times New Roman" w:hAnsi="Courier New" w:cs="Courier New"/>
-                <w:color w:val="00008B"/>
-                <w:sz w:val="21"/>
-                <w:szCs w:val="21"/>
-              </w:rPr>
-              <w:t>:</w:t>
-            </w:r>
-            <w:r>
-              <w:rPr>
-                <w:rFonts w:ascii="Courier New" w:eastAsia="Times New Roman" w:hAnsi="Courier New" w:cs="Courier New"/>
-                <w:color w:val="000000"/>
-                <w:sz w:val="21"/>
-                <w:szCs w:val="21"/>
-              </w:rPr>
-              <w:t> </w:t>
-            </w:r>
-            <w:r>
-              <w:rPr>
-                <w:rFonts w:ascii="Courier New" w:eastAsia="Times New Roman" w:hAnsi="Courier New" w:cs="Courier New"/>
-                <w:color w:val="008000"/>
-                <w:sz w:val="21"/>
-                <w:szCs w:val="21"/>
-              </w:rPr>
-              <w:t>"1"</w:t>
-            </w:r>
-          </w:p>
-          <w:p>
-            <w:pPr>
-              <w:shd w:val="clear" w:color="auto" w:fill="FFFFFF"/>
-              <w:spacing w:line="300" w:lineRule="atLeast"/>
-              <w:rPr>
-                <w:rFonts w:ascii="Courier New" w:eastAsia="Times New Roman" w:hAnsi="Courier New" w:cs="Courier New"/>
-                <w:color w:val="000000"/>
-                <w:sz w:val="21"/>
-                <w:szCs w:val="21"/>
-              </w:rPr>
-            </w:pPr>
-            <w:proofErr w:type="spellStart"/>
-            <w:r>
-              <w:rPr>
-                <w:rFonts w:ascii="Courier New" w:eastAsia="Times New Roman" w:hAnsi="Courier New" w:cs="Courier New"/>
-                <w:color w:val="00008B"/>
-                <w:sz w:val="21"/>
-                <w:szCs w:val="21"/>
-              </w:rPr>
-              <w:t>vehiclemake</w:t>
-            </w:r>
-            <w:proofErr w:type="spellEnd"/>
-            <w:r>
-              <w:rPr>
-                <w:rFonts w:ascii="Courier New" w:eastAsia="Times New Roman" w:hAnsi="Courier New" w:cs="Courier New"/>
-                <w:color w:val="00008B"/>
-                <w:sz w:val="21"/>
-                <w:szCs w:val="21"/>
-              </w:rPr>
-              <w:t>:</w:t>
-            </w:r>
-            <w:r>
-              <w:rPr>
-                <w:rFonts w:ascii="Courier New" w:eastAsia="Times New Roman" w:hAnsi="Courier New" w:cs="Courier New"/>
-                <w:color w:val="000000"/>
-                <w:sz w:val="21"/>
-                <w:szCs w:val="21"/>
-              </w:rPr>
-              <w:t> </w:t>
-            </w:r>
-            <w:r>
-              <w:rPr>
-                <w:rFonts w:ascii="Courier New" w:eastAsia="Times New Roman" w:hAnsi="Courier New" w:cs="Courier New"/>
-                <w:color w:val="008000"/>
-                <w:sz w:val="21"/>
-                <w:szCs w:val="21"/>
-              </w:rPr>
-              <w:t>"</w:t>
-            </w:r>
-            <w:proofErr w:type="spellStart"/>
-            <w:r>
-              <w:rPr>
-                <w:rFonts w:ascii="Courier New" w:eastAsia="Times New Roman" w:hAnsi="Courier New" w:cs="Courier New"/>
-                <w:color w:val="008000"/>
-                <w:sz w:val="21"/>
-                <w:szCs w:val="21"/>
-              </w:rPr>
-              <w:t>maruti</w:t>
-            </w:r>
-            <w:proofErr w:type="spellEnd"/>
-            <w:r>
-              <w:rPr>
-                <w:rFonts w:ascii="Courier New" w:eastAsia="Times New Roman" w:hAnsi="Courier New" w:cs="Courier New"/>
-                <w:color w:val="008000"/>
-                <w:sz w:val="21"/>
-                <w:szCs w:val="21"/>
-              </w:rPr>
-              <w:t>"</w:t>
-            </w:r>
-          </w:p>
-          <w:p>
-            <w:pPr>
-              <w:shd w:val="clear" w:color="auto" w:fill="FFFFFF"/>
-              <w:spacing w:line="300" w:lineRule="atLeast"/>
-              <w:rPr>
-                <w:rFonts w:ascii="Courier New" w:eastAsia="Times New Roman" w:hAnsi="Courier New" w:cs="Courier New"/>
-                <w:color w:val="000000"/>
-                <w:sz w:val="21"/>
-                <w:szCs w:val="21"/>
-              </w:rPr>
-            </w:pPr>
-            <w:proofErr w:type="spellStart"/>
-            <w:r>
-              <w:rPr>
-                <w:rFonts w:ascii="Courier New" w:eastAsia="Times New Roman" w:hAnsi="Courier New" w:cs="Courier New"/>
-                <w:color w:val="00008B"/>
-                <w:sz w:val="21"/>
-                <w:szCs w:val="21"/>
-              </w:rPr>
-              <w:t>vehiclemodel</w:t>
-            </w:r>
-            <w:proofErr w:type="spellEnd"/>
-            <w:r>
-              <w:rPr>
-                <w:rFonts w:ascii="Courier New" w:eastAsia="Times New Roman" w:hAnsi="Courier New" w:cs="Courier New"/>
-                <w:color w:val="00008B"/>
-                <w:sz w:val="21"/>
-                <w:szCs w:val="21"/>
-              </w:rPr>
-              <w:t>:</w:t>
-            </w:r>
-            <w:r>
-              <w:rPr>
-                <w:rFonts w:ascii="Courier New" w:eastAsia="Times New Roman" w:hAnsi="Courier New" w:cs="Courier New"/>
-                <w:color w:val="000000"/>
-                <w:sz w:val="21"/>
-                <w:szCs w:val="21"/>
-              </w:rPr>
-              <w:t> </w:t>
-            </w:r>
-            <w:r>
-              <w:rPr>
-                <w:rFonts w:ascii="Courier New" w:eastAsia="Times New Roman" w:hAnsi="Courier New" w:cs="Courier New"/>
-                <w:color w:val="008000"/>
-                <w:sz w:val="21"/>
-                <w:szCs w:val="21"/>
-              </w:rPr>
-              <w:t>"800"</w:t>
-            </w:r>
-          </w:p>
-          <w:p>
-            <w:pPr>
-              <w:shd w:val="clear" w:color="auto" w:fill="FFFFFF"/>
-              <w:spacing w:line="300" w:lineRule="atLeast"/>
-              <w:rPr>
-                <w:rFonts w:ascii="Courier New" w:eastAsia="Times New Roman" w:hAnsi="Courier New" w:cs="Courier New"/>
-                <w:color w:val="000000"/>
-                <w:sz w:val="21"/>
-                <w:szCs w:val="21"/>
-              </w:rPr>
-            </w:pPr>
-            <w:r>
-              <w:rPr>
-                <w:rFonts w:ascii="Courier New" w:eastAsia="Times New Roman" w:hAnsi="Courier New" w:cs="Courier New"/>
-                <w:color w:val="00008B"/>
-                <w:sz w:val="21"/>
-                <w:szCs w:val="21"/>
-              </w:rPr>
-              <w:t>vehiclephoto:</w:t>
-            </w:r>
-            <w:r>
-              <w:rPr>
-                <w:rFonts w:ascii="Courier New" w:eastAsia="Times New Roman" w:hAnsi="Courier New" w:cs="Courier New"/>
-                <w:color w:val="000000"/>
-                <w:sz w:val="21"/>
-                <w:szCs w:val="21"/>
-              </w:rPr>
-              <w:t> </w:t>
-            </w:r>
-            <w:r>
-              <w:rPr>
-                <w:rFonts w:ascii="Courier New" w:eastAsia="Times New Roman" w:hAnsi="Courier New" w:cs="Courier New"/>
-                <w:color w:val="008000"/>
-                <w:sz w:val="21"/>
-                <w:szCs w:val="21"/>
-              </w:rPr>
               <w:t>"http://dial2hire.com/images/tourist_images/Toyota/innova_small.jpg"</w:t>
             </w:r>
           </w:p>
@@ -8785,46 +8535,14 @@
                 <w:color w:val="595959" w:themeColor="text1" w:themeTint="A6"/>
                 <w:sz w:val="32"/>
               </w:rPr>
-              <w:t>", {</w:t>
-            </w:r>
-            <w:proofErr w:type="spellStart"/>
-            <w:r>
-              <w:rPr>
-                <w:color w:val="595959" w:themeColor="text1" w:themeTint="A6"/>
-                <w:sz w:val="32"/>
-              </w:rPr>
-              <w:t>params</w:t>
-            </w:r>
-            <w:proofErr w:type="spellEnd"/>
-            <w:r>
-              <w:rPr>
-                <w:color w:val="595959" w:themeColor="text1" w:themeTint="A6"/>
-                <w:sz w:val="32"/>
-              </w:rPr>
-              <w:t xml:space="preserve"> :{</w:t>
-            </w:r>
-            <w:r>
-              <w:rPr>
-                <w:color w:val="595959" w:themeColor="text1" w:themeTint="A6"/>
-                <w:sz w:val="32"/>
-              </w:rPr>
-              <w:t xml:space="preserve"> location=</w:t>
-            </w:r>
-            <w:proofErr w:type="spellStart"/>
-            <w:r>
-              <w:rPr>
-                <w:color w:val="595959" w:themeColor="text1" w:themeTint="A6"/>
-                <w:sz w:val="32"/>
-              </w:rPr>
-              <w:t>object,type</w:t>
-            </w:r>
-            <w:proofErr w:type="spellEnd"/>
-            <w:r>
-              <w:rPr>
-                <w:color w:val="595959" w:themeColor="text1" w:themeTint="A6"/>
-                <w:sz w:val="32"/>
-              </w:rPr>
-              <w:t>=car</w:t>
+              <w:t>", {params :{</w:t>
+            </w:r>
+            <w:r>
+              <w:rPr>
+                <w:color w:val="595959" w:themeColor="text1" w:themeTint="A6"/>
+                <w:sz w:val="32"/>
+              </w:rPr>
+              <w:t xml:space="preserve"> location=object,type=car</w:t>
             </w:r>
             <w:r>
               <w:rPr>
@@ -8903,14 +8621,7 @@
           <w:sz w:val="36"/>
         </w:rPr>
         <w:lastRenderedPageBreak/>
-        <w:t>1</w:t>
-      </w:r>
-      <w:r>
-        <w:rPr>
-          <w:b/>
-          <w:sz w:val="36"/>
-        </w:rPr>
-        <w:t>4</w:t>
+        <w:t>14</w:t>
       </w:r>
       <w:r>
         <w:rPr>
@@ -8970,35 +8681,7 @@
                 <w:color w:val="595959" w:themeColor="text1" w:themeTint="A6"/>
                 <w:sz w:val="32"/>
               </w:rPr>
-              <w:t xml:space="preserve">List of </w:t>
-            </w:r>
-            <w:bookmarkStart w:id="0" w:name="_GoBack"/>
-            <w:bookmarkEnd w:id="0"/>
-            <w:r>
-              <w:rPr>
-                <w:b/>
-                <w:color w:val="595959" w:themeColor="text1" w:themeTint="A6"/>
-                <w:sz w:val="32"/>
-              </w:rPr>
-              <w:t>Vehicle info by type (</w:t>
-            </w:r>
-            <w:proofErr w:type="spellStart"/>
-            <w:r>
-              <w:rPr>
-                <w:b/>
-                <w:color w:val="595959" w:themeColor="text1" w:themeTint="A6"/>
-                <w:sz w:val="32"/>
-              </w:rPr>
-              <w:t>tourist,transporter</w:t>
-            </w:r>
-            <w:proofErr w:type="spellEnd"/>
-            <w:r>
-              <w:rPr>
-                <w:b/>
-                <w:color w:val="595959" w:themeColor="text1" w:themeTint="A6"/>
-                <w:sz w:val="32"/>
-              </w:rPr>
-              <w:t>)</w:t>
+              <w:t>List of Vehicle info by type (tourist,transporter)</w:t>
             </w:r>
           </w:p>
         </w:tc>
@@ -9040,17 +8723,8 @@
                 <w:color w:val="595959" w:themeColor="text1" w:themeTint="A6"/>
                 <w:sz w:val="32"/>
               </w:rPr>
-              <w:t>d2hBackend/</w:t>
-            </w:r>
-            <w:proofErr w:type="spellStart"/>
-            <w:r>
-              <w:rPr>
-                <w:color w:val="595959" w:themeColor="text1" w:themeTint="A6"/>
-                <w:sz w:val="32"/>
-              </w:rPr>
-              <w:t>index.php</w:t>
-            </w:r>
-            <w:proofErr w:type="spellEnd"/>
+              <w:t>d2hBackend/index.php</w:t>
+            </w:r>
             <w:r>
               <w:rPr>
                 <w:color w:val="595959" w:themeColor="text1" w:themeTint="A6"/>
@@ -9058,31 +8732,13 @@
               </w:rPr>
               <w:t>/</w:t>
             </w:r>
-            <w:proofErr w:type="spellStart"/>
-            <w:r>
-              <w:rPr>
-                <w:color w:val="595959" w:themeColor="text1" w:themeTint="A6"/>
-                <w:sz w:val="32"/>
-              </w:rPr>
-              <w:t>vehicle_info</w:t>
-            </w:r>
-            <w:proofErr w:type="spellEnd"/>
-            <w:r>
-              <w:rPr>
-                <w:color w:val="595959" w:themeColor="text1" w:themeTint="A6"/>
-                <w:sz w:val="32"/>
-              </w:rPr>
-              <w:t>/</w:t>
-            </w:r>
-            <w:proofErr w:type="spellStart"/>
-            <w:r>
-              <w:rPr>
-                <w:color w:val="595959" w:themeColor="text1" w:themeTint="A6"/>
-                <w:sz w:val="32"/>
-              </w:rPr>
-              <w:t>vehicleinfo</w:t>
-            </w:r>
-            <w:proofErr w:type="spellEnd"/>
+            <w:r>
+              <w:rPr>
+                <w:color w:val="595959" w:themeColor="text1" w:themeTint="A6"/>
+                <w:sz w:val="32"/>
+              </w:rPr>
+              <w:t>vehicle_info/vehicleinfo</w:t>
+            </w:r>
           </w:p>
         </w:tc>
       </w:tr>
@@ -9145,17 +8801,8 @@
                 <w:b/>
                 <w:sz w:val="36"/>
               </w:rPr>
-              <w:t xml:space="preserve">Data </w:t>
-            </w:r>
-            <w:proofErr w:type="spellStart"/>
-            <w:r>
-              <w:rPr>
-                <w:b/>
-                <w:sz w:val="36"/>
-              </w:rPr>
-              <w:t>Params</w:t>
-            </w:r>
-            <w:proofErr w:type="spellEnd"/>
+              <w:t>Data Params</w:t>
+            </w:r>
           </w:p>
         </w:tc>
         <w:tc>
@@ -9253,19 +8900,11 @@
                 <w:sz w:val="32"/>
               </w:rPr>
             </w:pPr>
-            <w:proofErr w:type="spellStart"/>
-            <w:r>
-              <w:rPr>
-                <w:sz w:val="32"/>
-              </w:rPr>
-              <w:t>jSon</w:t>
-            </w:r>
-            <w:proofErr w:type="spellEnd"/>
-            <w:r>
-              <w:rPr>
-                <w:sz w:val="32"/>
-              </w:rPr>
-              <w:t xml:space="preserve"> format data</w:t>
+            <w:r>
+              <w:rPr>
+                <w:sz w:val="32"/>
+              </w:rPr>
+              <w:t>jSon format data</w:t>
             </w:r>
           </w:p>
           <w:p>
@@ -9300,7 +8939,6 @@
                 <w:szCs w:val="21"/>
               </w:rPr>
             </w:pPr>
-            <w:proofErr w:type="spellStart"/>
             <w:r>
               <w:rPr>
                 <w:rStyle w:val="key"/>
@@ -9309,9 +8947,40 @@
                 <w:sz w:val="21"/>
                 <w:szCs w:val="21"/>
               </w:rPr>
-              <w:t>vendorid</w:t>
-            </w:r>
-            <w:proofErr w:type="spellEnd"/>
+              <w:t>vendorid:</w:t>
+            </w:r>
+            <w:r>
+              <w:rPr>
+                <w:rStyle w:val="apple-converted-space"/>
+                <w:rFonts w:ascii="Courier New" w:hAnsi="Courier New" w:cs="Courier New"/>
+                <w:color w:val="000000"/>
+                <w:sz w:val="21"/>
+                <w:szCs w:val="21"/>
+              </w:rPr>
+              <w:t> </w:t>
+            </w:r>
+            <w:r>
+              <w:rPr>
+                <w:rStyle w:val="string"/>
+                <w:rFonts w:ascii="Courier New" w:hAnsi="Courier New" w:cs="Courier New"/>
+                <w:color w:val="008000"/>
+                <w:sz w:val="21"/>
+                <w:szCs w:val="21"/>
+              </w:rPr>
+              <w:t>"5"</w:t>
+            </w:r>
+          </w:p>
+          <w:p>
+            <w:pPr>
+              <w:shd w:val="clear" w:color="auto" w:fill="FFFFFF"/>
+              <w:spacing w:line="300" w:lineRule="atLeast"/>
+              <w:rPr>
+                <w:rFonts w:ascii="Courier New" w:hAnsi="Courier New" w:cs="Courier New"/>
+                <w:color w:val="000000"/>
+                <w:sz w:val="21"/>
+                <w:szCs w:val="21"/>
+              </w:rPr>
+            </w:pPr>
             <w:r>
               <w:rPr>
                 <w:rStyle w:val="key"/>
@@ -9320,7 +8989,7 @@
                 <w:sz w:val="21"/>
                 <w:szCs w:val="21"/>
               </w:rPr>
-              <w:t>:</w:t>
+              <w:t>vendorname:</w:t>
             </w:r>
             <w:r>
               <w:rPr>
@@ -9340,7 +9009,7 @@
                 <w:sz w:val="21"/>
                 <w:szCs w:val="21"/>
               </w:rPr>
-              <w:t>"5"</w:t>
+              <w:t>"hashim"</w:t>
             </w:r>
           </w:p>
           <w:p>
@@ -9354,7 +9023,6 @@
                 <w:szCs w:val="21"/>
               </w:rPr>
             </w:pPr>
-            <w:proofErr w:type="spellStart"/>
             <w:r>
               <w:rPr>
                 <w:rStyle w:val="key"/>
@@ -9363,9 +9031,40 @@
                 <w:sz w:val="21"/>
                 <w:szCs w:val="21"/>
               </w:rPr>
-              <w:t>vendorname</w:t>
-            </w:r>
-            <w:proofErr w:type="spellEnd"/>
+              <w:t>preferedroute:</w:t>
+            </w:r>
+            <w:r>
+              <w:rPr>
+                <w:rStyle w:val="apple-converted-space"/>
+                <w:rFonts w:ascii="Courier New" w:hAnsi="Courier New" w:cs="Courier New"/>
+                <w:color w:val="000000"/>
+                <w:sz w:val="21"/>
+                <w:szCs w:val="21"/>
+              </w:rPr>
+              <w:t> </w:t>
+            </w:r>
+            <w:r>
+              <w:rPr>
+                <w:rStyle w:val="string"/>
+                <w:rFonts w:ascii="Courier New" w:hAnsi="Courier New" w:cs="Courier New"/>
+                <w:color w:val="008000"/>
+                <w:sz w:val="21"/>
+                <w:szCs w:val="21"/>
+              </w:rPr>
+              <w:t>""</w:t>
+            </w:r>
+          </w:p>
+          <w:p>
+            <w:pPr>
+              <w:shd w:val="clear" w:color="auto" w:fill="FFFFFF"/>
+              <w:spacing w:line="300" w:lineRule="atLeast"/>
+              <w:rPr>
+                <w:rFonts w:ascii="Courier New" w:hAnsi="Courier New" w:cs="Courier New"/>
+                <w:color w:val="000000"/>
+                <w:sz w:val="21"/>
+                <w:szCs w:val="21"/>
+              </w:rPr>
+            </w:pPr>
             <w:r>
               <w:rPr>
                 <w:rStyle w:val="key"/>
@@ -9374,7 +9073,7 @@
                 <w:sz w:val="21"/>
                 <w:szCs w:val="21"/>
               </w:rPr>
-              <w:t>:</w:t>
+              <w:t>vehicleid:</w:t>
             </w:r>
             <w:r>
               <w:rPr>
@@ -9394,9 +9093,40 @@
                 <w:sz w:val="21"/>
                 <w:szCs w:val="21"/>
               </w:rPr>
-              <w:t>"</w:t>
-            </w:r>
-            <w:proofErr w:type="spellStart"/>
+              <w:t>"5"</w:t>
+            </w:r>
+          </w:p>
+          <w:p>
+            <w:pPr>
+              <w:shd w:val="clear" w:color="auto" w:fill="FFFFFF"/>
+              <w:spacing w:line="300" w:lineRule="atLeast"/>
+              <w:rPr>
+                <w:rFonts w:ascii="Courier New" w:hAnsi="Courier New" w:cs="Courier New"/>
+                <w:color w:val="000000"/>
+                <w:sz w:val="21"/>
+                <w:szCs w:val="21"/>
+              </w:rPr>
+            </w:pPr>
+            <w:r>
+              <w:rPr>
+                <w:rStyle w:val="key"/>
+                <w:rFonts w:ascii="Courier New" w:hAnsi="Courier New" w:cs="Courier New"/>
+                <w:color w:val="00008B"/>
+                <w:sz w:val="21"/>
+                <w:szCs w:val="21"/>
+              </w:rPr>
+              <w:t>vehiclemake:</w:t>
+            </w:r>
+            <w:r>
+              <w:rPr>
+                <w:rStyle w:val="apple-converted-space"/>
+                <w:rFonts w:ascii="Courier New" w:hAnsi="Courier New" w:cs="Courier New"/>
+                <w:color w:val="000000"/>
+                <w:sz w:val="21"/>
+                <w:szCs w:val="21"/>
+              </w:rPr>
+              <w:t> </w:t>
+            </w:r>
             <w:r>
               <w:rPr>
                 <w:rStyle w:val="string"/>
@@ -9405,32 +9135,20 @@
                 <w:sz w:val="21"/>
                 <w:szCs w:val="21"/>
               </w:rPr>
-              <w:t>hashim</w:t>
-            </w:r>
-            <w:proofErr w:type="spellEnd"/>
-            <w:r>
-              <w:rPr>
-                <w:rStyle w:val="string"/>
+              <w:t>"tata"</w:t>
+            </w:r>
+          </w:p>
+          <w:p>
+            <w:pPr>
+              <w:shd w:val="clear" w:color="auto" w:fill="FFFFFF"/>
+              <w:spacing w:line="300" w:lineRule="atLeast"/>
+              <w:rPr>
                 <w:rFonts w:ascii="Courier New" w:hAnsi="Courier New" w:cs="Courier New"/>
-                <w:color w:val="008000"/>
+                <w:color w:val="000000"/>
                 <w:sz w:val="21"/>
                 <w:szCs w:val="21"/>
               </w:rPr>
-              <w:t>"</w:t>
-            </w:r>
-          </w:p>
-          <w:p>
-            <w:pPr>
-              <w:shd w:val="clear" w:color="auto" w:fill="FFFFFF"/>
-              <w:spacing w:line="300" w:lineRule="atLeast"/>
-              <w:rPr>
-                <w:rFonts w:ascii="Courier New" w:hAnsi="Courier New" w:cs="Courier New"/>
-                <w:color w:val="000000"/>
-                <w:sz w:val="21"/>
-                <w:szCs w:val="21"/>
-              </w:rPr>
-            </w:pPr>
-            <w:proofErr w:type="spellStart"/>
+            </w:pPr>
             <w:r>
               <w:rPr>
                 <w:rStyle w:val="key"/>
@@ -9439,202 +9157,7 @@
                 <w:sz w:val="21"/>
                 <w:szCs w:val="21"/>
               </w:rPr>
-              <w:t>preferedroute</w:t>
-            </w:r>
-            <w:proofErr w:type="spellEnd"/>
-            <w:r>
-              <w:rPr>
-                <w:rStyle w:val="key"/>
-                <w:rFonts w:ascii="Courier New" w:hAnsi="Courier New" w:cs="Courier New"/>
-                <w:color w:val="00008B"/>
-                <w:sz w:val="21"/>
-                <w:szCs w:val="21"/>
-              </w:rPr>
-              <w:t>:</w:t>
-            </w:r>
-            <w:r>
-              <w:rPr>
-                <w:rStyle w:val="apple-converted-space"/>
-                <w:rFonts w:ascii="Courier New" w:hAnsi="Courier New" w:cs="Courier New"/>
-                <w:color w:val="000000"/>
-                <w:sz w:val="21"/>
-                <w:szCs w:val="21"/>
-              </w:rPr>
-              <w:t> </w:t>
-            </w:r>
-            <w:r>
-              <w:rPr>
-                <w:rStyle w:val="string"/>
-                <w:rFonts w:ascii="Courier New" w:hAnsi="Courier New" w:cs="Courier New"/>
-                <w:color w:val="008000"/>
-                <w:sz w:val="21"/>
-                <w:szCs w:val="21"/>
-              </w:rPr>
-              <w:t>""</w:t>
-            </w:r>
-          </w:p>
-          <w:p>
-            <w:pPr>
-              <w:shd w:val="clear" w:color="auto" w:fill="FFFFFF"/>
-              <w:spacing w:line="300" w:lineRule="atLeast"/>
-              <w:rPr>
-                <w:rFonts w:ascii="Courier New" w:hAnsi="Courier New" w:cs="Courier New"/>
-                <w:color w:val="000000"/>
-                <w:sz w:val="21"/>
-                <w:szCs w:val="21"/>
-              </w:rPr>
-            </w:pPr>
-            <w:proofErr w:type="spellStart"/>
-            <w:r>
-              <w:rPr>
-                <w:rStyle w:val="key"/>
-                <w:rFonts w:ascii="Courier New" w:hAnsi="Courier New" w:cs="Courier New"/>
-                <w:color w:val="00008B"/>
-                <w:sz w:val="21"/>
-                <w:szCs w:val="21"/>
-              </w:rPr>
-              <w:t>vehicleid</w:t>
-            </w:r>
-            <w:proofErr w:type="spellEnd"/>
-            <w:r>
-              <w:rPr>
-                <w:rStyle w:val="key"/>
-                <w:rFonts w:ascii="Courier New" w:hAnsi="Courier New" w:cs="Courier New"/>
-                <w:color w:val="00008B"/>
-                <w:sz w:val="21"/>
-                <w:szCs w:val="21"/>
-              </w:rPr>
-              <w:t>:</w:t>
-            </w:r>
-            <w:r>
-              <w:rPr>
-                <w:rStyle w:val="apple-converted-space"/>
-                <w:rFonts w:ascii="Courier New" w:hAnsi="Courier New" w:cs="Courier New"/>
-                <w:color w:val="000000"/>
-                <w:sz w:val="21"/>
-                <w:szCs w:val="21"/>
-              </w:rPr>
-              <w:t> </w:t>
-            </w:r>
-            <w:r>
-              <w:rPr>
-                <w:rStyle w:val="string"/>
-                <w:rFonts w:ascii="Courier New" w:hAnsi="Courier New" w:cs="Courier New"/>
-                <w:color w:val="008000"/>
-                <w:sz w:val="21"/>
-                <w:szCs w:val="21"/>
-              </w:rPr>
-              <w:t>"5"</w:t>
-            </w:r>
-          </w:p>
-          <w:p>
-            <w:pPr>
-              <w:shd w:val="clear" w:color="auto" w:fill="FFFFFF"/>
-              <w:spacing w:line="300" w:lineRule="atLeast"/>
-              <w:rPr>
-                <w:rFonts w:ascii="Courier New" w:hAnsi="Courier New" w:cs="Courier New"/>
-                <w:color w:val="000000"/>
-                <w:sz w:val="21"/>
-                <w:szCs w:val="21"/>
-              </w:rPr>
-            </w:pPr>
-            <w:proofErr w:type="spellStart"/>
-            <w:r>
-              <w:rPr>
-                <w:rStyle w:val="key"/>
-                <w:rFonts w:ascii="Courier New" w:hAnsi="Courier New" w:cs="Courier New"/>
-                <w:color w:val="00008B"/>
-                <w:sz w:val="21"/>
-                <w:szCs w:val="21"/>
-              </w:rPr>
-              <w:t>vehiclemake</w:t>
-            </w:r>
-            <w:proofErr w:type="spellEnd"/>
-            <w:r>
-              <w:rPr>
-                <w:rStyle w:val="key"/>
-                <w:rFonts w:ascii="Courier New" w:hAnsi="Courier New" w:cs="Courier New"/>
-                <w:color w:val="00008B"/>
-                <w:sz w:val="21"/>
-                <w:szCs w:val="21"/>
-              </w:rPr>
-              <w:t>:</w:t>
-            </w:r>
-            <w:r>
-              <w:rPr>
-                <w:rStyle w:val="apple-converted-space"/>
-                <w:rFonts w:ascii="Courier New" w:hAnsi="Courier New" w:cs="Courier New"/>
-                <w:color w:val="000000"/>
-                <w:sz w:val="21"/>
-                <w:szCs w:val="21"/>
-              </w:rPr>
-              <w:t> </w:t>
-            </w:r>
-            <w:r>
-              <w:rPr>
-                <w:rStyle w:val="string"/>
-                <w:rFonts w:ascii="Courier New" w:hAnsi="Courier New" w:cs="Courier New"/>
-                <w:color w:val="008000"/>
-                <w:sz w:val="21"/>
-                <w:szCs w:val="21"/>
-              </w:rPr>
-              <w:t>"</w:t>
-            </w:r>
-            <w:proofErr w:type="spellStart"/>
-            <w:r>
-              <w:rPr>
-                <w:rStyle w:val="string"/>
-                <w:rFonts w:ascii="Courier New" w:hAnsi="Courier New" w:cs="Courier New"/>
-                <w:color w:val="008000"/>
-                <w:sz w:val="21"/>
-                <w:szCs w:val="21"/>
-              </w:rPr>
-              <w:t>tata</w:t>
-            </w:r>
-            <w:proofErr w:type="spellEnd"/>
-            <w:r>
-              <w:rPr>
-                <w:rStyle w:val="string"/>
-                <w:rFonts w:ascii="Courier New" w:hAnsi="Courier New" w:cs="Courier New"/>
-                <w:color w:val="008000"/>
-                <w:sz w:val="21"/>
-                <w:szCs w:val="21"/>
-              </w:rPr>
-              <w:t>"</w:t>
-            </w:r>
-          </w:p>
-          <w:p>
-            <w:pPr>
-              <w:shd w:val="clear" w:color="auto" w:fill="FFFFFF"/>
-              <w:spacing w:line="300" w:lineRule="atLeast"/>
-              <w:rPr>
-                <w:rFonts w:ascii="Courier New" w:hAnsi="Courier New" w:cs="Courier New"/>
-                <w:color w:val="000000"/>
-                <w:sz w:val="21"/>
-                <w:szCs w:val="21"/>
-              </w:rPr>
-            </w:pPr>
-            <w:proofErr w:type="spellStart"/>
-            <w:r>
-              <w:rPr>
-                <w:rStyle w:val="key"/>
-                <w:rFonts w:ascii="Courier New" w:hAnsi="Courier New" w:cs="Courier New"/>
-                <w:color w:val="00008B"/>
-                <w:sz w:val="21"/>
-                <w:szCs w:val="21"/>
-              </w:rPr>
-              <w:t>vehiclemodel</w:t>
-            </w:r>
-            <w:proofErr w:type="spellEnd"/>
-            <w:r>
-              <w:rPr>
-                <w:rStyle w:val="key"/>
-                <w:rFonts w:ascii="Courier New" w:hAnsi="Courier New" w:cs="Courier New"/>
-                <w:color w:val="00008B"/>
-                <w:sz w:val="21"/>
-                <w:szCs w:val="21"/>
-              </w:rPr>
-              <w:t>:</w:t>
+              <w:t>vehiclemodel:</w:t>
             </w:r>
             <w:r>
               <w:rPr>
@@ -9711,7 +9234,6 @@
                 <w:szCs w:val="21"/>
               </w:rPr>
             </w:pPr>
-            <w:proofErr w:type="spellStart"/>
             <w:r>
               <w:rPr>
                 <w:rStyle w:val="key"/>
@@ -9720,9 +9242,40 @@
                 <w:sz w:val="21"/>
                 <w:szCs w:val="21"/>
               </w:rPr>
-              <w:t>trollylength</w:t>
-            </w:r>
-            <w:proofErr w:type="spellEnd"/>
+              <w:t>trollylength:</w:t>
+            </w:r>
+            <w:r>
+              <w:rPr>
+                <w:rStyle w:val="apple-converted-space"/>
+                <w:rFonts w:ascii="Courier New" w:hAnsi="Courier New" w:cs="Courier New"/>
+                <w:color w:val="000000"/>
+                <w:sz w:val="21"/>
+                <w:szCs w:val="21"/>
+              </w:rPr>
+              <w:t> </w:t>
+            </w:r>
+            <w:r>
+              <w:rPr>
+                <w:rStyle w:val="string"/>
+                <w:rFonts w:ascii="Courier New" w:hAnsi="Courier New" w:cs="Courier New"/>
+                <w:color w:val="008000"/>
+                <w:sz w:val="21"/>
+                <w:szCs w:val="21"/>
+              </w:rPr>
+              <w:t>"12"</w:t>
+            </w:r>
+          </w:p>
+          <w:p>
+            <w:pPr>
+              <w:shd w:val="clear" w:color="auto" w:fill="FFFFFF"/>
+              <w:spacing w:line="300" w:lineRule="atLeast"/>
+              <w:rPr>
+                <w:rFonts w:ascii="Courier New" w:eastAsia="Times New Roman" w:hAnsi="Courier New" w:cs="Courier New"/>
+                <w:color w:val="000000"/>
+                <w:sz w:val="27"/>
+                <w:szCs w:val="27"/>
+              </w:rPr>
+            </w:pPr>
             <w:r>
               <w:rPr>
                 <w:rStyle w:val="key"/>
@@ -9731,7 +9284,7 @@
                 <w:sz w:val="21"/>
                 <w:szCs w:val="21"/>
               </w:rPr>
-              <w:t>:</w:t>
+              <w:t>ton:</w:t>
             </w:r>
             <w:r>
               <w:rPr>
@@ -9751,48 +9304,6 @@
                 <w:sz w:val="21"/>
                 <w:szCs w:val="21"/>
               </w:rPr>
-              <w:t>"12"</w:t>
-            </w:r>
-          </w:p>
-          <w:p>
-            <w:pPr>
-              <w:shd w:val="clear" w:color="auto" w:fill="FFFFFF"/>
-              <w:spacing w:line="300" w:lineRule="atLeast"/>
-              <w:rPr>
-                <w:rFonts w:ascii="Courier New" w:eastAsia="Times New Roman" w:hAnsi="Courier New" w:cs="Courier New"/>
-                <w:color w:val="000000"/>
-                <w:sz w:val="27"/>
-                <w:szCs w:val="27"/>
-              </w:rPr>
-            </w:pPr>
-            <w:r>
-              <w:rPr>
-                <w:rStyle w:val="key"/>
-                <w:rFonts w:ascii="Courier New" w:hAnsi="Courier New" w:cs="Courier New"/>
-                <w:color w:val="00008B"/>
-                <w:sz w:val="21"/>
-                <w:szCs w:val="21"/>
-              </w:rPr>
-              <w:t>ton:</w:t>
-            </w:r>
-            <w:r>
-              <w:rPr>
-                <w:rStyle w:val="apple-converted-space"/>
-                <w:rFonts w:ascii="Courier New" w:hAnsi="Courier New" w:cs="Courier New"/>
-                <w:color w:val="000000"/>
-                <w:sz w:val="21"/>
-                <w:szCs w:val="21"/>
-              </w:rPr>
-              <w:t> </w:t>
-            </w:r>
-            <w:r>
-              <w:rPr>
-                <w:rStyle w:val="string"/>
-                <w:rFonts w:ascii="Courier New" w:hAnsi="Courier New" w:cs="Courier New"/>
-                <w:color w:val="008000"/>
-                <w:sz w:val="21"/>
-                <w:szCs w:val="21"/>
-              </w:rPr>
               <w:t>"1"</w:t>
             </w:r>
             <w:r>
@@ -9923,46 +9434,14 @@
                 <w:color w:val="595959" w:themeColor="text1" w:themeTint="A6"/>
                 <w:sz w:val="32"/>
               </w:rPr>
-              <w:t xml:space="preserve"> </w:t>
-            </w:r>
-            <w:proofErr w:type="spellStart"/>
-            <w:r>
-              <w:rPr>
-                <w:color w:val="595959" w:themeColor="text1" w:themeTint="A6"/>
-                <w:sz w:val="32"/>
-              </w:rPr>
-              <w:t>params</w:t>
-            </w:r>
-            <w:proofErr w:type="spellEnd"/>
-            <w:r>
-              <w:rPr>
-                <w:color w:val="595959" w:themeColor="text1" w:themeTint="A6"/>
-                <w:sz w:val="32"/>
-              </w:rPr>
-              <w:t xml:space="preserve"> :{</w:t>
-            </w:r>
-            <w:r>
-              <w:rPr>
-                <w:color w:val="595959" w:themeColor="text1" w:themeTint="A6"/>
-                <w:sz w:val="32"/>
-              </w:rPr>
-              <w:t xml:space="preserve"> location=</w:t>
-            </w:r>
-            <w:proofErr w:type="spellStart"/>
-            <w:r>
-              <w:rPr>
-                <w:color w:val="595959" w:themeColor="text1" w:themeTint="A6"/>
-                <w:sz w:val="32"/>
-              </w:rPr>
-              <w:t>object,type</w:t>
-            </w:r>
-            <w:proofErr w:type="spellEnd"/>
-            <w:r>
-              <w:rPr>
-                <w:color w:val="595959" w:themeColor="text1" w:themeTint="A6"/>
-                <w:sz w:val="32"/>
-              </w:rPr>
-              <w:t>=”tourist”</w:t>
+              <w:t xml:space="preserve"> params :{</w:t>
+            </w:r>
+            <w:r>
+              <w:rPr>
+                <w:color w:val="595959" w:themeColor="text1" w:themeTint="A6"/>
+                <w:sz w:val="32"/>
+              </w:rPr>
+              <w:t xml:space="preserve"> location=object,type=”tourist”</w:t>
             </w:r>
             <w:r>
               <w:rPr>
@@ -10019,6 +9498,579 @@
         </w:tc>
       </w:tr>
     </w:tbl>
+    <w:p/>
+    <w:p/>
+    <w:p/>
+    <w:p/>
+    <w:p/>
+    <w:p/>
+    <w:p/>
+    <w:p/>
+    <w:p/>
+    <w:p>
+      <w:pPr>
+        <w:rPr>
+          <w:b/>
+          <w:sz w:val="36"/>
+        </w:rPr>
+      </w:pPr>
+      <w:r>
+        <w:rPr>
+          <w:b/>
+          <w:sz w:val="36"/>
+        </w:rPr>
+        <w:lastRenderedPageBreak/>
+        <w:t>15</w:t>
+      </w:r>
+      <w:r>
+        <w:rPr>
+          <w:b/>
+          <w:sz w:val="36"/>
+        </w:rPr>
+        <w:t>:</w:t>
+      </w:r>
+    </w:p>
+    <w:tbl>
+      <w:tblPr>
+        <w:tblStyle w:val="TableGrid"/>
+        <w:tblW w:w="0" w:type="auto"/>
+        <w:tblLayout w:type="fixed"/>
+        <w:tblLook w:val="04A0" w:firstRow="1" w:lastRow="0" w:firstColumn="1" w:lastColumn="0" w:noHBand="0" w:noVBand="1"/>
+      </w:tblPr>
+      <w:tblGrid>
+        <w:gridCol w:w="2268"/>
+        <w:gridCol w:w="7308"/>
+      </w:tblGrid>
+      <w:tr>
+        <w:tc>
+          <w:tcPr>
+            <w:tcW w:w="2268" w:type="dxa"/>
+          </w:tcPr>
+          <w:p>
+            <w:pPr>
+              <w:rPr>
+                <w:b/>
+                <w:sz w:val="36"/>
+              </w:rPr>
+            </w:pPr>
+            <w:r>
+              <w:rPr>
+                <w:b/>
+                <w:sz w:val="36"/>
+              </w:rPr>
+              <w:t>Title</w:t>
+            </w:r>
+          </w:p>
+        </w:tc>
+        <w:tc>
+          <w:tcPr>
+            <w:tcW w:w="7308" w:type="dxa"/>
+          </w:tcPr>
+          <w:p>
+            <w:pPr>
+              <w:rPr>
+                <w:b/>
+                <w:color w:val="595959" w:themeColor="text1" w:themeTint="A6"/>
+                <w:sz w:val="32"/>
+              </w:rPr>
+            </w:pPr>
+            <w:r>
+              <w:rPr>
+                <w:b/>
+                <w:color w:val="595959" w:themeColor="text1" w:themeTint="A6"/>
+                <w:sz w:val="32"/>
+              </w:rPr>
+              <w:t>Inquiry sent to driver.</w:t>
+            </w:r>
+          </w:p>
+        </w:tc>
+      </w:tr>
+      <w:tr>
+        <w:tc>
+          <w:tcPr>
+            <w:tcW w:w="2268" w:type="dxa"/>
+          </w:tcPr>
+          <w:p>
+            <w:pPr>
+              <w:rPr>
+                <w:b/>
+                <w:sz w:val="36"/>
+              </w:rPr>
+            </w:pPr>
+            <w:r>
+              <w:rPr>
+                <w:b/>
+                <w:sz w:val="36"/>
+              </w:rPr>
+              <w:t>URL</w:t>
+            </w:r>
+          </w:p>
+        </w:tc>
+        <w:tc>
+          <w:tcPr>
+            <w:tcW w:w="7308" w:type="dxa"/>
+          </w:tcPr>
+          <w:p>
+            <w:pPr>
+              <w:rPr>
+                <w:color w:val="595959" w:themeColor="text1" w:themeTint="A6"/>
+                <w:sz w:val="32"/>
+              </w:rPr>
+            </w:pPr>
+            <w:r>
+              <w:rPr>
+                <w:color w:val="595959" w:themeColor="text1" w:themeTint="A6"/>
+                <w:sz w:val="32"/>
+              </w:rPr>
+              <w:t>d2hBackend/index.php</w:t>
+            </w:r>
+            <w:r>
+              <w:rPr>
+                <w:color w:val="595959" w:themeColor="text1" w:themeTint="A6"/>
+                <w:sz w:val="32"/>
+              </w:rPr>
+              <w:t>/</w:t>
+            </w:r>
+            <w:r>
+              <w:rPr>
+                <w:color w:val="595959" w:themeColor="text1" w:themeTint="A6"/>
+                <w:sz w:val="32"/>
+              </w:rPr>
+              <w:t>inquiry</w:t>
+            </w:r>
+            <w:r>
+              <w:rPr>
+                <w:color w:val="595959" w:themeColor="text1" w:themeTint="A6"/>
+                <w:sz w:val="32"/>
+              </w:rPr>
+              <w:t>/</w:t>
+            </w:r>
+            <w:r>
+              <w:rPr>
+                <w:color w:val="595959" w:themeColor="text1" w:themeTint="A6"/>
+                <w:sz w:val="32"/>
+              </w:rPr>
+              <w:t>inquiry</w:t>
+            </w:r>
+          </w:p>
+        </w:tc>
+      </w:tr>
+      <w:tr>
+        <w:tc>
+          <w:tcPr>
+            <w:tcW w:w="2268" w:type="dxa"/>
+          </w:tcPr>
+          <w:p>
+            <w:pPr>
+              <w:rPr>
+                <w:b/>
+                <w:sz w:val="36"/>
+              </w:rPr>
+            </w:pPr>
+            <w:r>
+              <w:rPr>
+                <w:b/>
+                <w:sz w:val="36"/>
+              </w:rPr>
+              <w:t>Method</w:t>
+            </w:r>
+          </w:p>
+        </w:tc>
+        <w:tc>
+          <w:tcPr>
+            <w:tcW w:w="7308" w:type="dxa"/>
+          </w:tcPr>
+          <w:p>
+            <w:pPr>
+              <w:rPr>
+                <w:color w:val="595959" w:themeColor="text1" w:themeTint="A6"/>
+                <w:sz w:val="32"/>
+              </w:rPr>
+            </w:pPr>
+            <w:r>
+              <w:rPr>
+                <w:color w:val="595959" w:themeColor="text1" w:themeTint="A6"/>
+                <w:sz w:val="32"/>
+              </w:rPr>
+              <w:t>GET</w:t>
+            </w:r>
+          </w:p>
+        </w:tc>
+      </w:tr>
+      <w:tr>
+        <w:tc>
+          <w:tcPr>
+            <w:tcW w:w="2268" w:type="dxa"/>
+          </w:tcPr>
+          <w:p>
+            <w:pPr>
+              <w:rPr>
+                <w:b/>
+                <w:sz w:val="36"/>
+              </w:rPr>
+            </w:pPr>
+            <w:r>
+              <w:rPr>
+                <w:b/>
+                <w:sz w:val="36"/>
+              </w:rPr>
+              <w:t>Data Params</w:t>
+            </w:r>
+          </w:p>
+        </w:tc>
+        <w:tc>
+          <w:tcPr>
+            <w:tcW w:w="7308" w:type="dxa"/>
+          </w:tcPr>
+          <w:p>
+            <w:pPr>
+              <w:rPr>
+                <w:i/>
+                <w:color w:val="595959" w:themeColor="text1" w:themeTint="A6"/>
+                <w:sz w:val="32"/>
+              </w:rPr>
+            </w:pPr>
+            <w:r>
+              <w:rPr>
+                <w:i/>
+                <w:color w:val="595959" w:themeColor="text1" w:themeTint="A6"/>
+                <w:sz w:val="32"/>
+              </w:rPr>
+              <w:t>Data:</w:t>
+            </w:r>
+            <w:r>
+              <w:t xml:space="preserve"> </w:t>
+            </w:r>
+            <w:r>
+              <w:rPr>
+                <w:i/>
+                <w:color w:val="595959" w:themeColor="text1" w:themeTint="A6"/>
+                <w:sz w:val="32"/>
+              </w:rPr>
+              <w:t xml:space="preserve">vehicleid, </w:t>
+            </w:r>
+            <w:r>
+              <w:rPr>
+                <w:i/>
+                <w:color w:val="595959" w:themeColor="text1" w:themeTint="A6"/>
+                <w:sz w:val="32"/>
+              </w:rPr>
+              <w:t xml:space="preserve">name, </w:t>
+            </w:r>
+            <w:r>
+              <w:rPr>
+                <w:i/>
+                <w:color w:val="595959" w:themeColor="text1" w:themeTint="A6"/>
+                <w:sz w:val="32"/>
+              </w:rPr>
+              <w:t>email,</w:t>
+            </w:r>
+            <w:r>
+              <w:rPr>
+                <w:i/>
+                <w:color w:val="595959" w:themeColor="text1" w:themeTint="A6"/>
+                <w:sz w:val="32"/>
+              </w:rPr>
+              <w:t xml:space="preserve"> mobile, ip, fromloc, toloc</w:t>
+            </w:r>
+          </w:p>
+        </w:tc>
+      </w:tr>
+      <w:tr>
+        <w:tc>
+          <w:tcPr>
+            <w:tcW w:w="2268" w:type="dxa"/>
+          </w:tcPr>
+          <w:p>
+            <w:pPr>
+              <w:rPr>
+                <w:b/>
+                <w:sz w:val="36"/>
+              </w:rPr>
+            </w:pPr>
+            <w:r>
+              <w:rPr>
+                <w:b/>
+                <w:sz w:val="36"/>
+              </w:rPr>
+              <w:t>Success</w:t>
+            </w:r>
+          </w:p>
+        </w:tc>
+        <w:tc>
+          <w:tcPr>
+            <w:tcW w:w="7308" w:type="dxa"/>
+          </w:tcPr>
+          <w:p>
+            <w:pPr>
+              <w:rPr>
+                <w:sz w:val="32"/>
+              </w:rPr>
+            </w:pPr>
+            <w:r>
+              <w:rPr>
+                <w:sz w:val="32"/>
+              </w:rPr>
+              <w:t>jSon format data</w:t>
+            </w:r>
+            <w:r>
+              <w:rPr>
+                <w:sz w:val="32"/>
+              </w:rPr>
+              <w:t xml:space="preserve"> </w:t>
+            </w:r>
+          </w:p>
+          <w:p>
+            <w:pPr>
+              <w:rPr>
+                <w:sz w:val="32"/>
+              </w:rPr>
+            </w:pPr>
+            <w:r>
+              <w:rPr>
+                <w:sz w:val="32"/>
+              </w:rPr>
+              <w:t>true</w:t>
+            </w:r>
+          </w:p>
+          <w:p>
+            <w:pPr>
+              <w:rPr>
+                <w:sz w:val="32"/>
+              </w:rPr>
+            </w:pPr>
+            <w:r>
+              <w:rPr>
+                <w:sz w:val="32"/>
+              </w:rPr>
+              <w:t>inserts into cust_inquiry, inquiry table</w:t>
+            </w:r>
+          </w:p>
+          <w:p>
+            <w:pPr>
+              <w:rPr>
+                <w:sz w:val="32"/>
+              </w:rPr>
+            </w:pPr>
+            <w:r>
+              <w:rPr>
+                <w:sz w:val="32"/>
+              </w:rPr>
+              <w:t>updates vehicle_details table(sms+1, balance-20)</w:t>
+            </w:r>
+          </w:p>
+          <w:p>
+            <w:pPr>
+              <w:rPr>
+                <w:rFonts w:ascii="Courier New" w:eastAsia="Times New Roman" w:hAnsi="Courier New" w:cs="Courier New"/>
+                <w:color w:val="000000"/>
+                <w:sz w:val="27"/>
+                <w:szCs w:val="27"/>
+              </w:rPr>
+            </w:pPr>
+            <w:bookmarkStart w:id="0" w:name="_GoBack"/>
+            <w:bookmarkEnd w:id="0"/>
+          </w:p>
+        </w:tc>
+      </w:tr>
+      <w:tr>
+        <w:tc>
+          <w:tcPr>
+            <w:tcW w:w="2268" w:type="dxa"/>
+          </w:tcPr>
+          <w:p>
+            <w:pPr>
+              <w:rPr>
+                <w:b/>
+                <w:sz w:val="36"/>
+              </w:rPr>
+            </w:pPr>
+            <w:r>
+              <w:rPr>
+                <w:b/>
+                <w:sz w:val="36"/>
+              </w:rPr>
+              <w:t>Error</w:t>
+            </w:r>
+          </w:p>
+        </w:tc>
+        <w:tc>
+          <w:tcPr>
+            <w:tcW w:w="7308" w:type="dxa"/>
+          </w:tcPr>
+          <w:p>
+            <w:pPr>
+              <w:rPr>
+                <w:i/>
+                <w:color w:val="595959" w:themeColor="text1" w:themeTint="A6"/>
+                <w:sz w:val="32"/>
+              </w:rPr>
+            </w:pPr>
+            <w:r>
+              <w:rPr>
+                <w:i/>
+                <w:color w:val="595959" w:themeColor="text1" w:themeTint="A6"/>
+                <w:sz w:val="32"/>
+              </w:rPr>
+              <w:t>None</w:t>
+            </w:r>
+          </w:p>
+        </w:tc>
+      </w:tr>
+      <w:tr>
+        <w:tc>
+          <w:tcPr>
+            <w:tcW w:w="2268" w:type="dxa"/>
+          </w:tcPr>
+          <w:p>
+            <w:pPr>
+              <w:rPr>
+                <w:b/>
+                <w:sz w:val="36"/>
+              </w:rPr>
+            </w:pPr>
+            <w:r>
+              <w:rPr>
+                <w:b/>
+                <w:sz w:val="36"/>
+              </w:rPr>
+              <w:t>Sample</w:t>
+            </w:r>
+          </w:p>
+        </w:tc>
+        <w:tc>
+          <w:tcPr>
+            <w:tcW w:w="7308" w:type="dxa"/>
+          </w:tcPr>
+          <w:p>
+            <w:pPr>
+              <w:rPr>
+                <w:color w:val="595959" w:themeColor="text1" w:themeTint="A6"/>
+                <w:sz w:val="32"/>
+              </w:rPr>
+            </w:pPr>
+            <w:r>
+              <w:rPr>
+                <w:color w:val="595959" w:themeColor="text1" w:themeTint="A6"/>
+                <w:sz w:val="32"/>
+              </w:rPr>
+              <w:t>$http.get("http://localhost/</w:t>
+            </w:r>
+            <w:r>
+              <w:rPr>
+                <w:color w:val="595959" w:themeColor="text1" w:themeTint="A6"/>
+                <w:sz w:val="32"/>
+              </w:rPr>
+              <w:t>d2hBackend</w:t>
+            </w:r>
+            <w:r>
+              <w:rPr>
+                <w:color w:val="595959" w:themeColor="text1" w:themeTint="A6"/>
+                <w:sz w:val="32"/>
+              </w:rPr>
+              <w:t>/index.php/</w:t>
+            </w:r>
+            <w:r>
+              <w:rPr>
+                <w:color w:val="595959" w:themeColor="text1" w:themeTint="A6"/>
+                <w:sz w:val="32"/>
+              </w:rPr>
+              <w:t>vehicle_info/vehicleinfo</w:t>
+            </w:r>
+            <w:r>
+              <w:rPr>
+                <w:color w:val="595959" w:themeColor="text1" w:themeTint="A6"/>
+                <w:sz w:val="32"/>
+              </w:rPr>
+              <w:t>", { params</w:t>
+            </w:r>
+            <w:r>
+              <w:rPr>
+                <w:color w:val="595959" w:themeColor="text1" w:themeTint="A6"/>
+                <w:sz w:val="32"/>
+              </w:rPr>
+              <w:t xml:space="preserve"> </w:t>
+            </w:r>
+            <w:r>
+              <w:rPr>
+                <w:color w:val="595959" w:themeColor="text1" w:themeTint="A6"/>
+                <w:sz w:val="32"/>
+              </w:rPr>
+              <w:t>:{</w:t>
+            </w:r>
+            <w:r>
+              <w:rPr>
+                <w:color w:val="595959" w:themeColor="text1" w:themeTint="A6"/>
+                <w:sz w:val="32"/>
+              </w:rPr>
+              <w:t xml:space="preserve"> data=object, type=”name</w:t>
+            </w:r>
+            <w:r>
+              <w:rPr>
+                <w:color w:val="595959" w:themeColor="text1" w:themeTint="A6"/>
+                <w:sz w:val="32"/>
+              </w:rPr>
+              <w:t>”</w:t>
+            </w:r>
+            <w:r>
+              <w:rPr>
+                <w:color w:val="595959" w:themeColor="text1" w:themeTint="A6"/>
+                <w:sz w:val="32"/>
+              </w:rPr>
+              <w:t xml:space="preserve"> } );</w:t>
+            </w:r>
+          </w:p>
+        </w:tc>
+      </w:tr>
+      <w:tr>
+        <w:tc>
+          <w:tcPr>
+            <w:tcW w:w="2268" w:type="dxa"/>
+          </w:tcPr>
+          <w:p>
+            <w:pPr>
+              <w:rPr>
+                <w:b/>
+                <w:sz w:val="36"/>
+              </w:rPr>
+            </w:pPr>
+            <w:r>
+              <w:rPr>
+                <w:b/>
+                <w:sz w:val="36"/>
+              </w:rPr>
+              <w:t>Note</w:t>
+            </w:r>
+          </w:p>
+        </w:tc>
+        <w:tc>
+          <w:tcPr>
+            <w:tcW w:w="7308" w:type="dxa"/>
+          </w:tcPr>
+          <w:p>
+            <w:pPr>
+              <w:rPr>
+                <w:i/>
+                <w:color w:val="595959" w:themeColor="text1" w:themeTint="A6"/>
+                <w:sz w:val="32"/>
+              </w:rPr>
+            </w:pPr>
+            <w:r>
+              <w:rPr>
+                <w:i/>
+                <w:color w:val="595959" w:themeColor="text1" w:themeTint="A6"/>
+                <w:sz w:val="32"/>
+              </w:rPr>
+              <w:t>None</w:t>
+            </w:r>
+          </w:p>
+        </w:tc>
+      </w:tr>
+    </w:tbl>
+    <w:p/>
+    <w:p/>
+    <w:p/>
+    <w:p/>
     <w:p/>
     <w:p/>
     <w:p/>
@@ -10930,9 +10982,9 @@
     </w:lvl>
   </w:abstractNum>
   <w:abstractNum w:abstractNumId="6">
-    <w:nsid w:val="7DB60FFD"/>
+    <w:nsid w:val="7BEE3827"/>
     <w:multiLevelType w:val="multilevel"/>
-    <w:tmpl w:val="209A3CBA"/>
+    <w:tmpl w:val="D87A4668"/>
     <w:lvl w:ilvl="0">
       <w:start w:val="1"/>
       <w:numFmt w:val="bullet"/>
@@ -11079,6 +11131,155 @@
     </w:lvl>
   </w:abstractNum>
   <w:abstractNum w:abstractNumId="7">
+    <w:nsid w:val="7DB60FFD"/>
+    <w:multiLevelType w:val="multilevel"/>
+    <w:tmpl w:val="209A3CBA"/>
+    <w:lvl w:ilvl="0">
+      <w:start w:val="1"/>
+      <w:numFmt w:val="bullet"/>
+      <w:lvlText w:val=""/>
+      <w:lvlJc w:val="left"/>
+      <w:pPr>
+        <w:tabs>
+          <w:tab w:val="num" w:pos="720"/>
+        </w:tabs>
+        <w:ind w:left="720" w:hanging="360"/>
+      </w:pPr>
+      <w:rPr>
+        <w:rFonts w:ascii="Symbol" w:hAnsi="Symbol" w:hint="default"/>
+        <w:sz w:val="20"/>
+      </w:rPr>
+    </w:lvl>
+    <w:lvl w:ilvl="1">
+      <w:start w:val="1"/>
+      <w:numFmt w:val="bullet"/>
+      <w:lvlText w:val="o"/>
+      <w:lvlJc w:val="left"/>
+      <w:pPr>
+        <w:tabs>
+          <w:tab w:val="num" w:pos="1440"/>
+        </w:tabs>
+        <w:ind w:left="1440" w:hanging="360"/>
+      </w:pPr>
+      <w:rPr>
+        <w:rFonts w:ascii="Courier New" w:hAnsi="Courier New" w:hint="default"/>
+        <w:sz w:val="20"/>
+      </w:rPr>
+    </w:lvl>
+    <w:lvl w:ilvl="2" w:tentative="1">
+      <w:start w:val="1"/>
+      <w:numFmt w:val="bullet"/>
+      <w:lvlText w:val=""/>
+      <w:lvlJc w:val="left"/>
+      <w:pPr>
+        <w:tabs>
+          <w:tab w:val="num" w:pos="2160"/>
+        </w:tabs>
+        <w:ind w:left="2160" w:hanging="360"/>
+      </w:pPr>
+      <w:rPr>
+        <w:rFonts w:ascii="Wingdings" w:hAnsi="Wingdings" w:hint="default"/>
+        <w:sz w:val="20"/>
+      </w:rPr>
+    </w:lvl>
+    <w:lvl w:ilvl="3" w:tentative="1">
+      <w:start w:val="1"/>
+      <w:numFmt w:val="bullet"/>
+      <w:lvlText w:val=""/>
+      <w:lvlJc w:val="left"/>
+      <w:pPr>
+        <w:tabs>
+          <w:tab w:val="num" w:pos="2880"/>
+        </w:tabs>
+        <w:ind w:left="2880" w:hanging="360"/>
+      </w:pPr>
+      <w:rPr>
+        <w:rFonts w:ascii="Wingdings" w:hAnsi="Wingdings" w:hint="default"/>
+        <w:sz w:val="20"/>
+      </w:rPr>
+    </w:lvl>
+    <w:lvl w:ilvl="4" w:tentative="1">
+      <w:start w:val="1"/>
+      <w:numFmt w:val="bullet"/>
+      <w:lvlText w:val=""/>
+      <w:lvlJc w:val="left"/>
+      <w:pPr>
+        <w:tabs>
+          <w:tab w:val="num" w:pos="3600"/>
+        </w:tabs>
+        <w:ind w:left="3600" w:hanging="360"/>
+      </w:pPr>
+      <w:rPr>
+        <w:rFonts w:ascii="Wingdings" w:hAnsi="Wingdings" w:hint="default"/>
+        <w:sz w:val="20"/>
+      </w:rPr>
+    </w:lvl>
+    <w:lvl w:ilvl="5" w:tentative="1">
+      <w:start w:val="1"/>
+      <w:numFmt w:val="bullet"/>
+      <w:lvlText w:val=""/>
+      <w:lvlJc w:val="left"/>
+      <w:pPr>
+        <w:tabs>
+          <w:tab w:val="num" w:pos="4320"/>
+        </w:tabs>
+        <w:ind w:left="4320" w:hanging="360"/>
+      </w:pPr>
+      <w:rPr>
+        <w:rFonts w:ascii="Wingdings" w:hAnsi="Wingdings" w:hint="default"/>
+        <w:sz w:val="20"/>
+      </w:rPr>
+    </w:lvl>
+    <w:lvl w:ilvl="6" w:tentative="1">
+      <w:start w:val="1"/>
+      <w:numFmt w:val="bullet"/>
+      <w:lvlText w:val=""/>
+      <w:lvlJc w:val="left"/>
+      <w:pPr>
+        <w:tabs>
+          <w:tab w:val="num" w:pos="5040"/>
+        </w:tabs>
+        <w:ind w:left="5040" w:hanging="360"/>
+      </w:pPr>
+      <w:rPr>
+        <w:rFonts w:ascii="Wingdings" w:hAnsi="Wingdings" w:hint="default"/>
+        <w:sz w:val="20"/>
+      </w:rPr>
+    </w:lvl>
+    <w:lvl w:ilvl="7" w:tentative="1">
+      <w:start w:val="1"/>
+      <w:numFmt w:val="bullet"/>
+      <w:lvlText w:val=""/>
+      <w:lvlJc w:val="left"/>
+      <w:pPr>
+        <w:tabs>
+          <w:tab w:val="num" w:pos="5760"/>
+        </w:tabs>
+        <w:ind w:left="5760" w:hanging="360"/>
+      </w:pPr>
+      <w:rPr>
+        <w:rFonts w:ascii="Wingdings" w:hAnsi="Wingdings" w:hint="default"/>
+        <w:sz w:val="20"/>
+      </w:rPr>
+    </w:lvl>
+    <w:lvl w:ilvl="8" w:tentative="1">
+      <w:start w:val="1"/>
+      <w:numFmt w:val="bullet"/>
+      <w:lvlText w:val=""/>
+      <w:lvlJc w:val="left"/>
+      <w:pPr>
+        <w:tabs>
+          <w:tab w:val="num" w:pos="6480"/>
+        </w:tabs>
+        <w:ind w:left="6480" w:hanging="360"/>
+      </w:pPr>
+      <w:rPr>
+        <w:rFonts w:ascii="Wingdings" w:hAnsi="Wingdings" w:hint="default"/>
+        <w:sz w:val="20"/>
+      </w:rPr>
+    </w:lvl>
+  </w:abstractNum>
+  <w:abstractNum w:abstractNumId="8">
     <w:nsid w:val="7F373E56"/>
     <w:multiLevelType w:val="multilevel"/>
     <w:tmpl w:val="6E5C57A8"/>
@@ -11234,10 +11435,10 @@
     <w:abstractNumId w:val="1"/>
   </w:num>
   <w:num w:numId="3">
-    <w:abstractNumId w:val="7"/>
+    <w:abstractNumId w:val="8"/>
   </w:num>
   <w:num w:numId="4">
-    <w:abstractNumId w:val="6"/>
+    <w:abstractNumId w:val="7"/>
   </w:num>
   <w:num w:numId="5">
     <w:abstractNumId w:val="0"/>
@@ -11250,6 +11451,9 @@
   </w:num>
   <w:num w:numId="8">
     <w:abstractNumId w:val="4"/>
+  </w:num>
+  <w:num w:numId="9">
+    <w:abstractNumId w:val="6"/>
   </w:num>
 </w:numbering>
 </file>

</xml_diff>